<commit_message>
Fixed import export data
</commit_message>
<xml_diff>
--- a/text-mining/text-mining/bin/Debug/Образцы текстов/test.docx
+++ b/text-mining/text-mining/bin/Debug/Образцы текстов/test.docx
@@ -47,27 +47,7 @@
           <w:sz w:val="28"/>
           <w:szCs w:val="28"/>
         </w:rPr>
-        <w:t xml:space="preserve">ии в конгрессе США пытаются организовать нечто вроде экономической блокады через законопроект, который может не позволить президенту Соединенных Штатов Дональду Трампу облегчить санкции против Москвы, заявил </w:t>
-      </w:r>
-      <w:proofErr w:type="spellStart"/>
-      <w:r>
-        <w:rPr>
-          <w:rFonts w:ascii="Times New Roman" w:eastAsia="Times New Roman" w:hAnsi="Times New Roman" w:cs="Times New Roman"/>
-          <w:color w:val="000000"/>
-          <w:sz w:val="28"/>
-          <w:szCs w:val="28"/>
-        </w:rPr>
-        <w:t>замглавы</w:t>
-      </w:r>
-      <w:proofErr w:type="spellEnd"/>
-      <w:r>
-        <w:rPr>
-          <w:rFonts w:ascii="Times New Roman" w:eastAsia="Times New Roman" w:hAnsi="Times New Roman" w:cs="Times New Roman"/>
-          <w:color w:val="000000"/>
-          <w:sz w:val="28"/>
-          <w:szCs w:val="28"/>
-        </w:rPr>
-        <w:t xml:space="preserve"> российского МИД Сергей Рябков.</w:t>
+        <w:t>ии в конгрессе США пытаются организовать нечто вроде экономической блокады через законопроект, который может не позволить президенту Соединенных Штатов Дональду Трампу облегчить санкции против Москвы, заявил замглавы российского МИД Сергей Рябков.</w:t>
       </w:r>
     </w:p>
     <w:p>
@@ -81,23 +61,13 @@
           <w:szCs w:val="28"/>
         </w:rPr>
       </w:pPr>
-      <w:proofErr w:type="spellStart"/>
-      <w:r>
-        <w:rPr>
-          <w:rFonts w:ascii="Times New Roman" w:hAnsi="Times New Roman" w:cs="Times New Roman"/>
-          <w:sz w:val="28"/>
-          <w:szCs w:val="28"/>
-        </w:rPr>
-        <w:t>Кривошляпов</w:t>
-      </w:r>
-      <w:proofErr w:type="spellEnd"/>
-      <w:r>
-        <w:rPr>
-          <w:rFonts w:ascii="Times New Roman" w:hAnsi="Times New Roman" w:cs="Times New Roman"/>
-          <w:sz w:val="28"/>
-          <w:szCs w:val="28"/>
-        </w:rPr>
-        <w:t xml:space="preserve"> С</w:t>
+      <w:r>
+        <w:rPr>
+          <w:rFonts w:ascii="Times New Roman" w:hAnsi="Times New Roman" w:cs="Times New Roman"/>
+          <w:sz w:val="28"/>
+          <w:szCs w:val="28"/>
+        </w:rPr>
+        <w:t>Кривошляпов С</w:t>
       </w:r>
       <w:r>
         <w:rPr>
@@ -169,45 +139,7 @@
           <w:sz w:val="28"/>
           <w:szCs w:val="28"/>
         </w:rPr>
-        <w:t xml:space="preserve">Москва, </w:t>
-      </w:r>
-      <w:proofErr w:type="spellStart"/>
-      <w:proofErr w:type="gramStart"/>
-      <w:r>
-        <w:rPr>
-          <w:rFonts w:ascii="Times New Roman" w:hAnsi="Times New Roman" w:cs="Times New Roman"/>
-          <w:sz w:val="28"/>
-          <w:szCs w:val="28"/>
-        </w:rPr>
-        <w:t>ул</w:t>
-      </w:r>
-      <w:proofErr w:type="spellEnd"/>
-      <w:proofErr w:type="gramEnd"/>
-      <w:r>
-        <w:rPr>
-          <w:rFonts w:ascii="Times New Roman" w:hAnsi="Times New Roman" w:cs="Times New Roman"/>
-          <w:sz w:val="28"/>
-          <w:szCs w:val="28"/>
-        </w:rPr>
-        <w:t xml:space="preserve"> </w:t>
-      </w:r>
-      <w:proofErr w:type="spellStart"/>
-      <w:r>
-        <w:rPr>
-          <w:rFonts w:ascii="Times New Roman" w:hAnsi="Times New Roman" w:cs="Times New Roman"/>
-          <w:sz w:val="28"/>
-          <w:szCs w:val="28"/>
-        </w:rPr>
-        <w:t>Красноказарменная</w:t>
-      </w:r>
-      <w:proofErr w:type="spellEnd"/>
-      <w:r>
-        <w:rPr>
-          <w:rFonts w:ascii="Times New Roman" w:hAnsi="Times New Roman" w:cs="Times New Roman"/>
-          <w:sz w:val="28"/>
-          <w:szCs w:val="28"/>
-        </w:rPr>
-        <w:t>, 15, совершил противоправное деяние п</w:t>
+        <w:t>Москва, ул Красноказарменная, 15, совершил противоправное деяние п</w:t>
       </w:r>
       <w:r>
         <w:rPr>
@@ -251,25 +183,7 @@
           <w:sz w:val="28"/>
           <w:szCs w:val="28"/>
         </w:rPr>
-        <w:t xml:space="preserve">Лавров назвал визит </w:t>
-      </w:r>
-      <w:proofErr w:type="spellStart"/>
-      <w:r>
-        <w:rPr>
-          <w:rFonts w:ascii="Times New Roman" w:hAnsi="Times New Roman" w:cs="Times New Roman"/>
-          <w:sz w:val="28"/>
-          <w:szCs w:val="28"/>
-        </w:rPr>
-        <w:t>Тиллерсона</w:t>
-      </w:r>
-      <w:proofErr w:type="spellEnd"/>
-      <w:r>
-        <w:rPr>
-          <w:rFonts w:ascii="Times New Roman" w:hAnsi="Times New Roman" w:cs="Times New Roman"/>
-          <w:sz w:val="28"/>
-          <w:szCs w:val="28"/>
-        </w:rPr>
-        <w:t xml:space="preserve"> своевременным. Министр отметил, что встреча станет хорошей возможностью прояснить перспективы взаимодействия.</w:t>
+        <w:t>Лавров назвал визит Тиллерсона своевременным. Министр отметил, что встреча станет хорошей возможностью прояснить перспективы взаимодействия.</w:t>
       </w:r>
     </w:p>
     <w:p>
@@ -289,54 +203,8 @@
           <w:sz w:val="28"/>
           <w:szCs w:val="28"/>
         </w:rPr>
-        <w:t>Президент США Дональд Трамп опустился до прямых оскорблений в адрес сирийского лидера </w:t>
-      </w:r>
-      <w:proofErr w:type="spellStart"/>
-      <w:r>
-        <w:rPr>
-          <w:rFonts w:ascii="Times New Roman" w:hAnsi="Times New Roman" w:cs="Times New Roman"/>
-          <w:sz w:val="28"/>
-          <w:szCs w:val="28"/>
-        </w:rPr>
-        <w:t>Башара</w:t>
-      </w:r>
-      <w:proofErr w:type="spellEnd"/>
-      <w:r>
-        <w:rPr>
-          <w:rFonts w:ascii="Times New Roman" w:hAnsi="Times New Roman" w:cs="Times New Roman"/>
-          <w:sz w:val="28"/>
-          <w:szCs w:val="28"/>
-        </w:rPr>
-        <w:t xml:space="preserve"> </w:t>
-      </w:r>
-      <w:proofErr w:type="spellStart"/>
-      <w:r>
-        <w:rPr>
-          <w:rFonts w:ascii="Times New Roman" w:hAnsi="Times New Roman" w:cs="Times New Roman"/>
-          <w:sz w:val="28"/>
-          <w:szCs w:val="28"/>
-        </w:rPr>
-        <w:t>Асада</w:t>
-      </w:r>
-      <w:proofErr w:type="spellEnd"/>
-      <w:r>
-        <w:rPr>
-          <w:rFonts w:ascii="Times New Roman" w:hAnsi="Times New Roman" w:cs="Times New Roman"/>
-          <w:sz w:val="28"/>
-          <w:szCs w:val="28"/>
-        </w:rPr>
-        <w:t xml:space="preserve">, назвав его "животным". Также Трамп раскритиковал Москву за поддержку властей Сирии. Громкие заявления Трампа прозвучали во время визита госсекретаря США Рекса </w:t>
-      </w:r>
-      <w:proofErr w:type="spellStart"/>
-      <w:r>
-        <w:rPr>
-          <w:rFonts w:ascii="Times New Roman" w:hAnsi="Times New Roman" w:cs="Times New Roman"/>
-          <w:sz w:val="28"/>
-          <w:szCs w:val="28"/>
-        </w:rPr>
-        <w:t>Тиллерсона</w:t>
-      </w:r>
-      <w:proofErr w:type="spellEnd"/>
+        <w:t>Президент США Дональд Трамп опустился до прямых оскорблений в адрес сирийского лидера Башара Асада, назвав его "животным". Также Трамп раскритиковал Москву за поддержку властей Сирии. Громкие заявления Трампа прозвучали во время визита госсекретаря США Рекса Тиллерсона</w:t>
+      </w:r>
       <w:r>
         <w:rPr>
           <w:rFonts w:ascii="Times New Roman" w:hAnsi="Times New Roman" w:cs="Times New Roman"/>

</xml_diff>